<commit_message>
Added Jared's student document
</commit_message>
<xml_diff>
--- a/Business logic tests.docx
+++ b/Business logic tests.docx
@@ -13,6 +13,9 @@
     <w:p>
       <w:r>
         <w:t>There are 3 levels of results, Green (lowest), Yellow, and Red (highest)</w:t>
+      </w:r>
+      <w:r>
+        <w:t>.</w:t>
       </w:r>
     </w:p>
     <w:p>
@@ -66,13 +69,44 @@
         </w:numPr>
       </w:pPr>
       <w:r>
-        <w:t>2 different authors once the students commits begi</w:t>
+        <w:t xml:space="preserve">2 different authors once the students </w:t>
+      </w:r>
+      <w:proofErr w:type="gramStart"/>
+      <w:r>
+        <w:t>commits</w:t>
+      </w:r>
+      <w:proofErr w:type="gramEnd"/>
+      <w:r>
+        <w:t xml:space="preserve"> begi</w:t>
       </w:r>
       <w:r>
         <w:t>n</w:t>
+      </w:r>
+    </w:p>
+    <w:p>
+      <w:pPr>
+        <w:pStyle w:val="ListParagraph"/>
+        <w:numPr>
+          <w:ilvl w:val="1"/>
+          <w:numId w:val="1"/>
+        </w:numPr>
+      </w:pPr>
+      <w:r>
+        <w:t xml:space="preserve">Right </w:t>
       </w:r>
       <w:bookmarkStart w:id="0" w:name="_GoBack"/>
       <w:bookmarkEnd w:id="0"/>
+      <w:r>
+        <w:t xml:space="preserve">now, ACES </w:t>
+      </w:r>
+      <w:proofErr w:type="gramStart"/>
+      <w:r>
+        <w:t>looks</w:t>
+      </w:r>
+      <w:proofErr w:type="gramEnd"/>
+      <w:r>
+        <w:t xml:space="preserve"> for the author “Default”. This would be good to change, but will require a fair bit of refactoring</w:t>
+      </w:r>
     </w:p>
     <w:p>
       <w:pPr>
@@ -282,7 +316,7 @@
         <w:rFonts w:ascii="Symbol" w:hAnsi="Symbol" w:hint="default"/>
       </w:rPr>
     </w:lvl>
-    <w:lvl w:ilvl="1" w:tplc="04090003" w:tentative="1">
+    <w:lvl w:ilvl="1" w:tplc="04090003">
       <w:start w:val="1"/>
       <w:numFmt w:val="bullet"/>
       <w:lvlText w:val="o"/>
@@ -511,6 +545,7 @@
     <w:lsdException w:name="HTML Sample" w:semiHidden="1" w:unhideWhenUsed="1"/>
     <w:lsdException w:name="HTML Typewriter" w:semiHidden="1" w:unhideWhenUsed="1"/>
     <w:lsdException w:name="HTML Variable" w:semiHidden="1" w:unhideWhenUsed="1"/>
+    <w:lsdException w:name="Normal Table" w:semiHidden="1" w:unhideWhenUsed="1"/>
     <w:lsdException w:name="annotation subject" w:semiHidden="1" w:unhideWhenUsed="1"/>
     <w:lsdException w:name="No List" w:semiHidden="1" w:unhideWhenUsed="1"/>
     <w:lsdException w:name="Outline List 1" w:semiHidden="1" w:unhideWhenUsed="1"/>
@@ -557,8 +592,10 @@
     <w:lsdException w:name="Table Subtle 2" w:semiHidden="1" w:unhideWhenUsed="1"/>
     <w:lsdException w:name="Table Web 1" w:semiHidden="1" w:unhideWhenUsed="1"/>
     <w:lsdException w:name="Table Web 2" w:semiHidden="1" w:unhideWhenUsed="1"/>
+    <w:lsdException w:name="Table Web 3" w:semiHidden="1" w:unhideWhenUsed="1"/>
     <w:lsdException w:name="Balloon Text" w:semiHidden="1" w:unhideWhenUsed="1"/>
     <w:lsdException w:name="Table Grid" w:uiPriority="39"/>
+    <w:lsdException w:name="Table Theme" w:semiHidden="1" w:unhideWhenUsed="1"/>
     <w:lsdException w:name="Placeholder Text" w:semiHidden="1"/>
     <w:lsdException w:name="No Spacing" w:uiPriority="1" w:qFormat="1"/>
     <w:lsdException w:name="Light Shading" w:uiPriority="60"/>

</xml_diff>